<commit_message>
case study: communist countries
</commit_message>
<xml_diff>
--- a/_site/ps/overstay_coups.docx
+++ b/_site/ps/overstay_coups.docx
@@ -2644,7 +2644,7 @@
     </w:p>
     <w:bookmarkEnd w:id="22"/>
     <w:bookmarkEnd w:id="23"/>
-    <w:bookmarkStart w:id="83" w:name="autocoup-dataset"/>
+    <w:bookmarkStart w:id="37" w:name="autocoup-dataset"/>
     <w:p>
       <w:pPr>
         <w:pStyle w:val="Heading2"/>
@@ -3373,7 +3373,7 @@
         <w:t xml:space="preserve"> </w:t>
       </w:r>
       <w:r>
-        <w:t xml:space="preserve">from 1979 to 20</w:t>
+        <w:t xml:space="preserve">from 1979 to 2017.</w:t>
       </w:r>
     </w:p>
     <w:p>
@@ -5106,7 +5106,7 @@
     </w:p>
     <w:bookmarkEnd w:id="33"/>
     <w:bookmarkEnd w:id="34"/>
-    <w:bookmarkStart w:id="82" w:name="data-descriptions"/>
+    <w:bookmarkStart w:id="36" w:name="data-descriptions"/>
     <w:p>
       <w:pPr>
         <w:pStyle w:val="Heading3"/>
@@ -5198,7 +5198,45 @@
         <w:pStyle w:val="BodyText"/>
       </w:pPr>
       <w:r>
-        <w:t xml:space="preserve">Examining the success rates of various autocoup methods, we find that removing</w:t>
+        <w:t xml:space="preserve">Examining the success rates of autocoups, the total success rate is 78%, which is</w:t>
+      </w:r>
+      <w:r>
+        <w:t xml:space="preserve"> </w:t>
+      </w:r>
+      <w:r>
+        <w:t xml:space="preserve">significantly higher than the roughly 50% success rate of classical coups. This</w:t>
+      </w:r>
+      <w:r>
+        <w:t xml:space="preserve"> </w:t>
+      </w:r>
+      <w:r>
+        <w:t xml:space="preserve">suggests that incumbents are in an advantageous position to expand or extend</w:t>
+      </w:r>
+      <w:r>
+        <w:t xml:space="preserve"> </w:t>
+      </w:r>
+      <w:r>
+        <w:t xml:space="preserve">their powers as executive leaders. They can do so openly and gradually, whereas</w:t>
+      </w:r>
+      <w:r>
+        <w:t xml:space="preserve"> </w:t>
+      </w:r>
+      <w:r>
+        <w:t xml:space="preserve">coup plotters must operate in secrecy and face numerous challenges such as</w:t>
+      </w:r>
+      <w:r>
+        <w:t xml:space="preserve"> </w:t>
+      </w:r>
+      <w:r>
+        <w:t xml:space="preserve">promissory issues and the risk of betrayal or exposure.</w:t>
+      </w:r>
+    </w:p>
+    <w:p>
+      <w:pPr>
+        <w:pStyle w:val="BodyText"/>
+      </w:pPr>
+      <w:r>
+        <w:t xml:space="preserve">However, the success rates vary significantly across different methods. Removing</w:t>
       </w:r>
       <w:r>
         <w:t xml:space="preserve"> </w:t>
@@ -5210,31 +5248,19 @@
         <w:t xml:space="preserve"> </w:t>
       </w:r>
       <w:r>
-        <w:t xml:space="preserve">elections are all 100% successful. These four types of autocoups are notably more</w:t>
-      </w:r>
-      <w:r>
-        <w:t xml:space="preserve"> </w:t>
-      </w:r>
-      <w:r>
-        <w:t xml:space="preserve">blatantly illegitimate compared to other methods, indicating that the leaders who</w:t>
-      </w:r>
-      <w:r>
-        <w:t xml:space="preserve"> </w:t>
-      </w:r>
-      <w:r>
-        <w:t xml:space="preserve">employ these tactics may hold more substantial power. In contrast, there are only</w:t>
-      </w:r>
-      <w:r>
-        <w:t xml:space="preserve"> </w:t>
-      </w:r>
-      <w:r>
-        <w:t xml:space="preserve">4 cases of refusing election results, with just one succeeding. Although this</w:t>
-      </w:r>
-      <w:r>
-        <w:t xml:space="preserve"> </w:t>
-      </w:r>
-      <w:r>
-        <w:t xml:space="preserve">sample is small, it suggests that in regimes where general elections are held and</w:t>
+        <w:t xml:space="preserve">elections are all 100% successful. In contrast, there are only 4 cases of</w:t>
+      </w:r>
+      <w:r>
+        <w:t xml:space="preserve"> </w:t>
+      </w:r>
+      <w:r>
+        <w:t xml:space="preserve">refusing election results, with just one succeeding. Although this sample is</w:t>
+      </w:r>
+      <w:r>
+        <w:t xml:space="preserve"> </w:t>
+      </w:r>
+      <w:r>
+        <w:t xml:space="preserve">small, it suggests that in regimes where general elections are held and</w:t>
       </w:r>
       <w:r>
         <w:t xml:space="preserve"> </w:t>
@@ -5255,8 +5281,475 @@
         <w:t xml:space="preserve">less likely for them to overturn election results.</w:t>
       </w:r>
     </w:p>
-    <w:bookmarkStart w:id="81" w:name="refs"/>
-    <w:bookmarkStart w:id="37" w:name="ref-antonio2021"/>
+    <w:bookmarkEnd w:id="36"/>
+    <w:bookmarkEnd w:id="37"/>
+    <w:bookmarkStart w:id="40" w:name="Xaf719d404823a79d156c434b0ba7cbfc37e932f"/>
+    <w:p>
+      <w:pPr>
+        <w:pStyle w:val="Heading2"/>
+      </w:pPr>
+      <w:r>
+        <w:t xml:space="preserve">Determinants of Autocoup Attempts: Case Studies</w:t>
+      </w:r>
+    </w:p>
+    <w:bookmarkStart w:id="39" w:name="X9a65d15dfd0a4b70b37a7ddd7411ac27fa4762a"/>
+    <w:p>
+      <w:pPr>
+        <w:pStyle w:val="Heading3"/>
+      </w:pPr>
+      <w:r>
+        <w:t xml:space="preserve">High attempts and high success rate of autocoups in post-communist countries</w:t>
+      </w:r>
+    </w:p>
+    <w:p>
+      <w:pPr>
+        <w:pStyle w:val="FirstParagraph"/>
+      </w:pPr>
+      <w:r>
+        <w:t xml:space="preserve">From the dataset, we observe that in post-communist countries, both the frequency</w:t>
+      </w:r>
+      <w:r>
+        <w:t xml:space="preserve"> </w:t>
+      </w:r>
+      <w:r>
+        <w:t xml:space="preserve">and success rate of autocoups are notably high. Post-communist countries refer to</w:t>
+      </w:r>
+      <w:r>
+        <w:t xml:space="preserve"> </w:t>
+      </w:r>
+      <w:r>
+        <w:t xml:space="preserve">those that were communist at the end of the Cold War, regardless of whether they</w:t>
+      </w:r>
+      <w:r>
+        <w:t xml:space="preserve"> </w:t>
+      </w:r>
+      <w:r>
+        <w:t xml:space="preserve">have since transitioned to other types of regimes. In these countries, there are</w:t>
+      </w:r>
+      <w:r>
+        <w:t xml:space="preserve"> </w:t>
+      </w:r>
+      <w:r>
+        <w:t xml:space="preserve">12 documented cases</w:t>
+      </w:r>
+      <w:r>
+        <w:rPr>
+          <w:rStyle w:val="FootnoteReference"/>
+        </w:rPr>
+        <w:footnoteReference w:id="38"/>
+      </w:r>
+      <w:r>
+        <w:t xml:space="preserve"> </w:t>
+      </w:r>
+      <w:r>
+        <w:t xml:space="preserve">of autocoups aimed at prolonging incumbency, with only 2</w:t>
+      </w:r>
+      <w:r>
+        <w:t xml:space="preserve"> </w:t>
+      </w:r>
+      <w:r>
+        <w:t xml:space="preserve">of these attempts failing. Look into the cases in post-communist countries, we</w:t>
+      </w:r>
+      <w:r>
+        <w:t xml:space="preserve"> </w:t>
+      </w:r>
+      <w:r>
+        <w:t xml:space="preserve">can see several characteristics in these countries. First of all, although most</w:t>
+      </w:r>
+      <w:r>
+        <w:t xml:space="preserve"> </w:t>
+      </w:r>
+      <w:r>
+        <w:t xml:space="preserve">of these countries transferred from communist regimes to non-communist countries</w:t>
+      </w:r>
+      <w:r>
+        <w:t xml:space="preserve"> </w:t>
+      </w:r>
+      <w:r>
+        <w:t xml:space="preserve">(except China), they inherit the authoritarian system of communist. Secondly, the</w:t>
+      </w:r>
+      <w:r>
+        <w:t xml:space="preserve"> </w:t>
+      </w:r>
+      <w:r>
+        <w:t xml:space="preserve">transitions did not result in the removal or overthrow of the previous ruling</w:t>
+      </w:r>
+      <w:r>
+        <w:t xml:space="preserve"> </w:t>
+      </w:r>
+      <w:r>
+        <w:t xml:space="preserve">groups and the former communist elites completely remain in power. Thirdly,</w:t>
+      </w:r>
+      <w:r>
+        <w:t xml:space="preserve"> </w:t>
+      </w:r>
+      <w:r>
+        <w:t xml:space="preserve">although most of the countries introduced general elections and term limits, due</w:t>
+      </w:r>
+      <w:r>
+        <w:t xml:space="preserve"> </w:t>
+      </w:r>
+      <w:r>
+        <w:t xml:space="preserve">to the inertia of former communist regimes, the term limits are often broken and</w:t>
+      </w:r>
+      <w:r>
+        <w:t xml:space="preserve"> </w:t>
+      </w:r>
+      <w:r>
+        <w:t xml:space="preserve">the elections are rigged.</w:t>
+      </w:r>
+    </w:p>
+    <w:p>
+      <w:pPr>
+        <w:pStyle w:val="BodyText"/>
+      </w:pPr>
+      <w:r>
+        <w:t xml:space="preserve">For example, Lukashenko was the member Supreme Soviet of the Byelorussian Soviet</w:t>
+      </w:r>
+      <w:r>
+        <w:t xml:space="preserve"> </w:t>
+      </w:r>
+      <w:r>
+        <w:t xml:space="preserve">Socialist Republic before the dissolution of the Soviet Union. After the</w:t>
+      </w:r>
+      <w:r>
+        <w:t xml:space="preserve"> </w:t>
+      </w:r>
+      <w:r>
+        <w:t xml:space="preserve">dissolution, he assumed the position of head of the interim anti-corruption</w:t>
+      </w:r>
+      <w:r>
+        <w:t xml:space="preserve"> </w:t>
+      </w:r>
+      <w:r>
+        <w:t xml:space="preserve">committee of the Supreme Council of Belarus. He was elected as the first</w:t>
+      </w:r>
+      <w:r>
+        <w:t xml:space="preserve"> </w:t>
+      </w:r>
+      <w:r>
+        <w:t xml:space="preserve">president of Belarus in 1994, then holding the office ever since. The same</w:t>
+      </w:r>
+      <w:r>
+        <w:t xml:space="preserve"> </w:t>
+      </w:r>
+      <w:r>
+        <w:t xml:space="preserve">pattern happens to all the five Central Asian countries of the former Soviet</w:t>
+      </w:r>
+      <w:r>
+        <w:t xml:space="preserve"> </w:t>
+      </w:r>
+      <w:r>
+        <w:t xml:space="preserve">Union. In the 1994 constitutions, the presidency has a maxium of two successive</w:t>
+      </w:r>
+      <w:r>
+        <w:t xml:space="preserve"> </w:t>
+      </w:r>
+      <w:r>
+        <w:t xml:space="preserve">terms, but this was removed by Lukashenko in 2004. Further more, International</w:t>
+      </w:r>
+      <w:r>
+        <w:t xml:space="preserve"> </w:t>
+      </w:r>
+      <w:r>
+        <w:t xml:space="preserve">monitors have not regarded Belarusian elections as free and fair, except for his</w:t>
+      </w:r>
+      <w:r>
+        <w:t xml:space="preserve"> </w:t>
+      </w:r>
+      <w:r>
+        <w:t xml:space="preserve">initial win. Although a lot of protests against Lukashenko, he claimed to win</w:t>
+      </w:r>
+      <w:r>
+        <w:t xml:space="preserve"> </w:t>
+      </w:r>
+      <w:r>
+        <w:t xml:space="preserve">with a pretty high votes, almost more than 80% in each election. The</w:t>
+      </w:r>
+      <w:r>
+        <w:t xml:space="preserve"> </w:t>
+      </w:r>
+      <w:r>
+        <w:t xml:space="preserve">post-dissolution leaders of these countries are all high officials or heads of</w:t>
+      </w:r>
+      <w:r>
+        <w:t xml:space="preserve"> </w:t>
+      </w:r>
+      <w:r>
+        <w:t xml:space="preserve">the former Soviet republics and continued their leadership in presidency.</w:t>
+      </w:r>
+    </w:p>
+    <w:bookmarkEnd w:id="39"/>
+    <w:bookmarkEnd w:id="40"/>
+    <w:bookmarkStart w:id="89" w:name="X9a4805636581ebc415611f36c260a1877ae8324"/>
+    <w:p>
+      <w:pPr>
+        <w:pStyle w:val="Heading2"/>
+      </w:pPr>
+      <w:r>
+        <w:t xml:space="preserve">Determinants of Autocoup Attempts: Case Studies</w:t>
+      </w:r>
+    </w:p>
+    <w:bookmarkStart w:id="88" w:name="X7801c15e5cb0007b794ebeb16a3e07f36f7e6bb"/>
+    <w:p>
+      <w:pPr>
+        <w:pStyle w:val="Heading3"/>
+      </w:pPr>
+      <w:r>
+        <w:t xml:space="preserve">High Frequency and Success Rate of Autocoups in Post-Communist Countries</w:t>
+      </w:r>
+    </w:p>
+    <w:p>
+      <w:pPr>
+        <w:pStyle w:val="FirstParagraph"/>
+      </w:pPr>
+      <w:r>
+        <w:t xml:space="preserve">From the dataset, we observe that in post-communist countries, both the frequency</w:t>
+      </w:r>
+      <w:r>
+        <w:t xml:space="preserve"> </w:t>
+      </w:r>
+      <w:r>
+        <w:t xml:space="preserve">and success rate of autocoups are notably high. Post-communist countries refer to</w:t>
+      </w:r>
+      <w:r>
+        <w:t xml:space="preserve"> </w:t>
+      </w:r>
+      <w:r>
+        <w:t xml:space="preserve">those that were communist at the end of the Cold War, regardless of whether they</w:t>
+      </w:r>
+      <w:r>
+        <w:t xml:space="preserve"> </w:t>
+      </w:r>
+      <w:r>
+        <w:t xml:space="preserve">have since transitioned to other types of regimes. In these countries, there are</w:t>
+      </w:r>
+      <w:r>
+        <w:t xml:space="preserve"> </w:t>
+      </w:r>
+      <w:r>
+        <w:t xml:space="preserve">12 documented cases</w:t>
+      </w:r>
+      <w:r>
+        <w:rPr>
+          <w:rStyle w:val="FootnoteReference"/>
+        </w:rPr>
+        <w:footnoteReference w:id="41"/>
+      </w:r>
+      <w:r>
+        <w:t xml:space="preserve"> </w:t>
+      </w:r>
+      <w:r>
+        <w:t xml:space="preserve">of autocoups aimed at prolonging incumbency, with only 2</w:t>
+      </w:r>
+      <w:r>
+        <w:t xml:space="preserve"> </w:t>
+      </w:r>
+      <w:r>
+        <w:t xml:space="preserve">of these attempts failing.</w:t>
+      </w:r>
+    </w:p>
+    <w:p>
+      <w:pPr>
+        <w:pStyle w:val="BodyText"/>
+      </w:pPr>
+      <w:r>
+        <w:t xml:space="preserve">Examining the cases in post-communist countries, several characteristics stand</w:t>
+      </w:r>
+      <w:r>
+        <w:t xml:space="preserve"> </w:t>
+      </w:r>
+      <w:r>
+        <w:t xml:space="preserve">out:</w:t>
+      </w:r>
+    </w:p>
+    <w:p>
+      <w:pPr>
+        <w:numPr>
+          <w:ilvl w:val="0"/>
+          <w:numId w:val="1012"/>
+        </w:numPr>
+        <w:pStyle w:val="Compact"/>
+      </w:pPr>
+      <w:r>
+        <w:rPr>
+          <w:bCs/>
+          <w:b/>
+        </w:rPr>
+        <w:t xml:space="preserve">Inherited Authoritarian Systems</w:t>
+      </w:r>
+      <w:r>
+        <w:t xml:space="preserve">: Although most of these countries</w:t>
+      </w:r>
+      <w:r>
+        <w:t xml:space="preserve"> </w:t>
+      </w:r>
+      <w:r>
+        <w:t xml:space="preserve">transitioned from communist regimes to non-communist governments (with the</w:t>
+      </w:r>
+      <w:r>
+        <w:t xml:space="preserve"> </w:t>
+      </w:r>
+      <w:r>
+        <w:t xml:space="preserve">exception of China), they inherited the authoritarian systems of their</w:t>
+      </w:r>
+      <w:r>
+        <w:t xml:space="preserve"> </w:t>
+      </w:r>
+      <w:r>
+        <w:t xml:space="preserve">communist past.</w:t>
+      </w:r>
+    </w:p>
+    <w:p>
+      <w:pPr>
+        <w:numPr>
+          <w:ilvl w:val="0"/>
+          <w:numId w:val="1012"/>
+        </w:numPr>
+        <w:pStyle w:val="Compact"/>
+      </w:pPr>
+      <w:r>
+        <w:rPr>
+          <w:bCs/>
+          <w:b/>
+        </w:rPr>
+        <w:t xml:space="preserve">Continuity of Former Elites</w:t>
+      </w:r>
+      <w:r>
+        <w:t xml:space="preserve">: The transitions did not result in the</w:t>
+      </w:r>
+      <w:r>
+        <w:t xml:space="preserve"> </w:t>
+      </w:r>
+      <w:r>
+        <w:t xml:space="preserve">removal or overthrow of the previous ruling groups. Instead, the former</w:t>
+      </w:r>
+      <w:r>
+        <w:t xml:space="preserve"> </w:t>
+      </w:r>
+      <w:r>
+        <w:t xml:space="preserve">communist elites remained in power.</w:t>
+      </w:r>
+    </w:p>
+    <w:p>
+      <w:pPr>
+        <w:numPr>
+          <w:ilvl w:val="0"/>
+          <w:numId w:val="1012"/>
+        </w:numPr>
+        <w:pStyle w:val="Compact"/>
+      </w:pPr>
+      <w:r>
+        <w:rPr>
+          <w:bCs/>
+          <w:b/>
+        </w:rPr>
+        <w:t xml:space="preserve">Subverted Democratic Processes</w:t>
+      </w:r>
+      <w:r>
+        <w:t xml:space="preserve">: Despite the introduction of general</w:t>
+      </w:r>
+      <w:r>
+        <w:t xml:space="preserve"> </w:t>
+      </w:r>
+      <w:r>
+        <w:t xml:space="preserve">elections and term limits in most of these countries, the legacy of the</w:t>
+      </w:r>
+      <w:r>
+        <w:t xml:space="preserve"> </w:t>
+      </w:r>
+      <w:r>
+        <w:t xml:space="preserve">former communist regimes often led to term limits being ignored and elections</w:t>
+      </w:r>
+      <w:r>
+        <w:t xml:space="preserve"> </w:t>
+      </w:r>
+      <w:r>
+        <w:t xml:space="preserve">being rigged.</w:t>
+      </w:r>
+    </w:p>
+    <w:p>
+      <w:pPr>
+        <w:pStyle w:val="FirstParagraph"/>
+      </w:pPr>
+      <w:r>
+        <w:t xml:space="preserve">For example, Alexander Lukashenko was a member of the Supreme Soviet of the</w:t>
+      </w:r>
+      <w:r>
+        <w:t xml:space="preserve"> </w:t>
+      </w:r>
+      <w:r>
+        <w:t xml:space="preserve">Byelorussian Soviet Socialist Republic before the dissolution of the Soviet</w:t>
+      </w:r>
+      <w:r>
+        <w:t xml:space="preserve"> </w:t>
+      </w:r>
+      <w:r>
+        <w:t xml:space="preserve">Union. After the dissolution, he became head of the interim anti-corruption</w:t>
+      </w:r>
+      <w:r>
+        <w:t xml:space="preserve"> </w:t>
+      </w:r>
+      <w:r>
+        <w:t xml:space="preserve">committee of the Supreme Council of Belarus. Elected as the first president of</w:t>
+      </w:r>
+      <w:r>
+        <w:t xml:space="preserve"> </w:t>
+      </w:r>
+      <w:r>
+        <w:t xml:space="preserve">Belarus in 1994, he has held the office ever since. Initially, the 1994</w:t>
+      </w:r>
+      <w:r>
+        <w:t xml:space="preserve"> </w:t>
+      </w:r>
+      <w:r>
+        <w:t xml:space="preserve">constitutions set a maximum of two successive presidential terms, but Lukashenko</w:t>
+      </w:r>
+      <w:r>
+        <w:t xml:space="preserve"> </w:t>
+      </w:r>
+      <w:r>
+        <w:t xml:space="preserve">removed this limit in 2004. Furthermore, international monitors have not regarded</w:t>
+      </w:r>
+      <w:r>
+        <w:t xml:space="preserve"> </w:t>
+      </w:r>
+      <w:r>
+        <w:t xml:space="preserve">Belarusian elections as free and fair, except for his initial win. Despite</w:t>
+      </w:r>
+      <w:r>
+        <w:t xml:space="preserve"> </w:t>
+      </w:r>
+      <w:r>
+        <w:t xml:space="preserve">significant protests against him, Lukashenko claimed to win with a high vote</w:t>
+      </w:r>
+      <w:r>
+        <w:t xml:space="preserve"> </w:t>
+      </w:r>
+      <w:r>
+        <w:t xml:space="preserve">share, often exceeding 80% in each election. This pattern is evident in all five</w:t>
+      </w:r>
+      <w:r>
+        <w:t xml:space="preserve"> </w:t>
+      </w:r>
+      <w:r>
+        <w:t xml:space="preserve">Central Asian countries of the former Soviet Union. Similarly, the</w:t>
+      </w:r>
+      <w:r>
+        <w:t xml:space="preserve"> </w:t>
+      </w:r>
+      <w:r>
+        <w:t xml:space="preserve">post-dissolution leaders of these countries were high officials or heads of the</w:t>
+      </w:r>
+      <w:r>
+        <w:t xml:space="preserve"> </w:t>
+      </w:r>
+      <w:r>
+        <w:t xml:space="preserve">former Soviet republics who continued their leadership in the presidency.</w:t>
+      </w:r>
+    </w:p>
+    <w:bookmarkStart w:id="87" w:name="refs"/>
+    <w:bookmarkStart w:id="43" w:name="ref-antonio2021"/>
     <w:p>
       <w:pPr>
         <w:pStyle w:val="Bibliography"/>
@@ -5295,7 +5788,7 @@
       <w:r>
         <w:t xml:space="preserve"> </w:t>
       </w:r>
-      <w:hyperlink r:id="rId36">
+      <w:hyperlink r:id="rId42">
         <w:r>
           <w:rPr>
             <w:rStyle w:val="Hyperlink"/>
@@ -5307,8 +5800,8 @@
         <w:t xml:space="preserve">.</w:t>
       </w:r>
     </w:p>
-    <w:bookmarkEnd w:id="37"/>
-    <w:bookmarkStart w:id="39" w:name="ref-baturo2014"/>
+    <w:bookmarkEnd w:id="43"/>
+    <w:bookmarkStart w:id="45" w:name="ref-baturo2014"/>
     <w:p>
       <w:pPr>
         <w:pStyle w:val="Bibliography"/>
@@ -5325,7 +5818,7 @@
       <w:r>
         <w:t xml:space="preserve"> </w:t>
       </w:r>
-      <w:hyperlink r:id="rId38">
+      <w:hyperlink r:id="rId44">
         <w:r>
           <w:rPr>
             <w:rStyle w:val="Hyperlink"/>
@@ -5337,8 +5830,8 @@
         <w:t xml:space="preserve">.</w:t>
       </w:r>
     </w:p>
-    <w:bookmarkEnd w:id="39"/>
-    <w:bookmarkStart w:id="41" w:name="ref-baturo2019"/>
+    <w:bookmarkEnd w:id="45"/>
+    <w:bookmarkStart w:id="47" w:name="ref-baturo2019"/>
     <w:p>
       <w:pPr>
         <w:pStyle w:val="Bibliography"/>
@@ -5361,7 +5854,7 @@
       <w:r>
         <w:t xml:space="preserve"> </w:t>
       </w:r>
-      <w:hyperlink r:id="rId40">
+      <w:hyperlink r:id="rId46">
         <w:r>
           <w:rPr>
             <w:rStyle w:val="Hyperlink"/>
@@ -5373,8 +5866,8 @@
         <w:t xml:space="preserve">.</w:t>
       </w:r>
     </w:p>
-    <w:bookmarkEnd w:id="41"/>
-    <w:bookmarkStart w:id="43" w:name="ref-baturo2022"/>
+    <w:bookmarkEnd w:id="47"/>
+    <w:bookmarkStart w:id="49" w:name="ref-baturo2022"/>
     <w:p>
       <w:pPr>
         <w:pStyle w:val="Bibliography"/>
@@ -5407,7 +5900,7 @@
       <w:r>
         <w:t xml:space="preserve"> </w:t>
       </w:r>
-      <w:hyperlink r:id="rId42">
+      <w:hyperlink r:id="rId48">
         <w:r>
           <w:rPr>
             <w:rStyle w:val="Hyperlink"/>
@@ -5419,8 +5912,8 @@
         <w:t xml:space="preserve">.</w:t>
       </w:r>
     </w:p>
-    <w:bookmarkEnd w:id="43"/>
-    <w:bookmarkStart w:id="45" w:name="ref-bell2016reign"/>
+    <w:bookmarkEnd w:id="49"/>
+    <w:bookmarkStart w:id="51" w:name="ref-bell2016reign"/>
     <w:p>
       <w:pPr>
         <w:pStyle w:val="Bibliography"/>
@@ -5443,7 +5936,7 @@
       <w:r>
         <w:t xml:space="preserve"> </w:t>
       </w:r>
-      <w:hyperlink r:id="rId44">
+      <w:hyperlink r:id="rId50">
         <w:r>
           <w:rPr>
             <w:rStyle w:val="Hyperlink"/>
@@ -5455,8 +5948,8 @@
         <w:t xml:space="preserve">.</w:t>
       </w:r>
     </w:p>
-    <w:bookmarkEnd w:id="45"/>
-    <w:bookmarkStart w:id="47" w:name="ref-bermeo2016"/>
+    <w:bookmarkEnd w:id="51"/>
+    <w:bookmarkStart w:id="53" w:name="ref-bermeo2016"/>
     <w:p>
       <w:pPr>
         <w:pStyle w:val="Bibliography"/>
@@ -5489,7 +5982,7 @@
       <w:r>
         <w:t xml:space="preserve"> </w:t>
       </w:r>
-      <w:hyperlink r:id="rId46">
+      <w:hyperlink r:id="rId52">
         <w:r>
           <w:rPr>
             <w:rStyle w:val="Hyperlink"/>
@@ -5501,8 +5994,8 @@
         <w:t xml:space="preserve">.</w:t>
       </w:r>
     </w:p>
-    <w:bookmarkEnd w:id="47"/>
-    <w:bookmarkStart w:id="49" w:name="ref-cameron1998a"/>
+    <w:bookmarkEnd w:id="53"/>
+    <w:bookmarkStart w:id="55" w:name="ref-cameron1998a"/>
     <w:p>
       <w:pPr>
         <w:pStyle w:val="Bibliography"/>
@@ -5535,7 +6028,7 @@
       <w:r>
         <w:t xml:space="preserve"> </w:t>
       </w:r>
-      <w:hyperlink r:id="rId48">
+      <w:hyperlink r:id="rId54">
         <w:r>
           <w:rPr>
             <w:rStyle w:val="Hyperlink"/>
@@ -5547,8 +6040,8 @@
         <w:t xml:space="preserve">.</w:t>
       </w:r>
     </w:p>
-    <w:bookmarkEnd w:id="49"/>
-    <w:bookmarkStart w:id="51" w:name="ref-cameron1998"/>
+    <w:bookmarkEnd w:id="55"/>
+    <w:bookmarkStart w:id="57" w:name="ref-cameron1998"/>
     <w:p>
       <w:pPr>
         <w:pStyle w:val="Bibliography"/>
@@ -5581,7 +6074,7 @@
       <w:r>
         <w:t xml:space="preserve"> </w:t>
       </w:r>
-      <w:hyperlink r:id="rId50">
+      <w:hyperlink r:id="rId56">
         <w:r>
           <w:rPr>
             <w:rStyle w:val="Hyperlink"/>
@@ -5593,8 +6086,8 @@
         <w:t xml:space="preserve">.</w:t>
       </w:r>
     </w:p>
-    <w:bookmarkEnd w:id="51"/>
-    <w:bookmarkStart w:id="53" w:name="ref-chaisty2019"/>
+    <w:bookmarkEnd w:id="57"/>
+    <w:bookmarkStart w:id="59" w:name="ref-chaisty2019"/>
     <w:p>
       <w:pPr>
         <w:pStyle w:val="Bibliography"/>
@@ -5617,7 +6110,7 @@
       <w:r>
         <w:t xml:space="preserve"> </w:t>
       </w:r>
-      <w:hyperlink r:id="rId52">
+      <w:hyperlink r:id="rId58">
         <w:r>
           <w:rPr>
             <w:rStyle w:val="Hyperlink"/>
@@ -5629,8 +6122,8 @@
         <w:t xml:space="preserve">.</w:t>
       </w:r>
     </w:p>
-    <w:bookmarkEnd w:id="53"/>
-    <w:bookmarkStart w:id="55" w:name="ref-ezrow2019"/>
+    <w:bookmarkEnd w:id="59"/>
+    <w:bookmarkStart w:id="61" w:name="ref-ezrow2019"/>
     <w:p>
       <w:pPr>
         <w:pStyle w:val="Bibliography"/>
@@ -5653,7 +6146,7 @@
       <w:r>
         <w:t xml:space="preserve"> </w:t>
       </w:r>
-      <w:hyperlink r:id="rId54">
+      <w:hyperlink r:id="rId60">
         <w:r>
           <w:rPr>
             <w:rStyle w:val="Hyperlink"/>
@@ -5665,8 +6158,8 @@
         <w:t xml:space="preserve">.</w:t>
       </w:r>
     </w:p>
-    <w:bookmarkEnd w:id="55"/>
-    <w:bookmarkStart w:id="57" w:name="ref-frantz2016"/>
+    <w:bookmarkEnd w:id="61"/>
+    <w:bookmarkStart w:id="63" w:name="ref-frantz2016"/>
     <w:p>
       <w:pPr>
         <w:pStyle w:val="Bibliography"/>
@@ -5699,7 +6192,7 @@
       <w:r>
         <w:t xml:space="preserve"> </w:t>
       </w:r>
-      <w:hyperlink r:id="rId56">
+      <w:hyperlink r:id="rId62">
         <w:r>
           <w:rPr>
             <w:rStyle w:val="Hyperlink"/>
@@ -5711,8 +6204,8 @@
         <w:t xml:space="preserve">.</w:t>
       </w:r>
     </w:p>
-    <w:bookmarkEnd w:id="57"/>
-    <w:bookmarkStart w:id="58" w:name="ref-ginsburg2010evasion"/>
+    <w:bookmarkEnd w:id="63"/>
+    <w:bookmarkStart w:id="64" w:name="ref-ginsburg2010evasion"/>
     <w:p>
       <w:pPr>
         <w:pStyle w:val="Bibliography"/>
@@ -5743,8 +6236,8 @@
         <w:t xml:space="preserve">52: 1807.</w:t>
       </w:r>
     </w:p>
-    <w:bookmarkEnd w:id="58"/>
-    <w:bookmarkStart w:id="59" w:name="ref-ginsburg2011evasion"/>
+    <w:bookmarkEnd w:id="64"/>
+    <w:bookmarkStart w:id="65" w:name="ref-ginsburg2011evasion"/>
     <w:p>
       <w:pPr>
         <w:pStyle w:val="Bibliography"/>
@@ -5775,8 +6268,8 @@
         <w:t xml:space="preserve">52: 1807.</w:t>
       </w:r>
     </w:p>
-    <w:bookmarkEnd w:id="59"/>
-    <w:bookmarkStart w:id="61" w:name="ref-goemans2009"/>
+    <w:bookmarkEnd w:id="65"/>
+    <w:bookmarkStart w:id="67" w:name="ref-goemans2009"/>
     <w:p>
       <w:pPr>
         <w:pStyle w:val="Bibliography"/>
@@ -5809,7 +6302,7 @@
       <w:r>
         <w:t xml:space="preserve"> </w:t>
       </w:r>
-      <w:hyperlink r:id="rId60">
+      <w:hyperlink r:id="rId66">
         <w:r>
           <w:rPr>
             <w:rStyle w:val="Hyperlink"/>
@@ -5821,8 +6314,8 @@
         <w:t xml:space="preserve">.</w:t>
       </w:r>
     </w:p>
-    <w:bookmarkEnd w:id="61"/>
-    <w:bookmarkStart w:id="63" w:name="ref-helmke2017"/>
+    <w:bookmarkEnd w:id="67"/>
+    <w:bookmarkStart w:id="69" w:name="ref-helmke2017"/>
     <w:p>
       <w:pPr>
         <w:pStyle w:val="Bibliography"/>
@@ -5845,7 +6338,7 @@
       <w:r>
         <w:t xml:space="preserve"> </w:t>
       </w:r>
-      <w:hyperlink r:id="rId62">
+      <w:hyperlink r:id="rId68">
         <w:r>
           <w:rPr>
             <w:rStyle w:val="Hyperlink"/>
@@ -5857,8 +6350,8 @@
         <w:t xml:space="preserve">.</w:t>
       </w:r>
     </w:p>
-    <w:bookmarkEnd w:id="63"/>
-    <w:bookmarkStart w:id="65" w:name="ref-marsteintredet2019"/>
+    <w:bookmarkEnd w:id="69"/>
+    <w:bookmarkStart w:id="71" w:name="ref-marsteintredet2019"/>
     <w:p>
       <w:pPr>
         <w:pStyle w:val="Bibliography"/>
@@ -5891,7 +6384,7 @@
       <w:r>
         <w:t xml:space="preserve"> </w:t>
       </w:r>
-      <w:hyperlink r:id="rId64">
+      <w:hyperlink r:id="rId70">
         <w:r>
           <w:rPr>
             <w:rStyle w:val="Hyperlink"/>
@@ -5903,8 +6396,8 @@
         <w:t xml:space="preserve">.</w:t>
       </w:r>
     </w:p>
-    <w:bookmarkEnd w:id="65"/>
-    <w:bookmarkStart w:id="67" w:name="ref-mauceri1995"/>
+    <w:bookmarkEnd w:id="71"/>
+    <w:bookmarkStart w:id="73" w:name="ref-mauceri1995"/>
     <w:p>
       <w:pPr>
         <w:pStyle w:val="Bibliography"/>
@@ -5953,7 +6446,7 @@
       <w:r>
         <w:t xml:space="preserve"> </w:t>
       </w:r>
-      <w:hyperlink r:id="rId66">
+      <w:hyperlink r:id="rId72">
         <w:r>
           <w:rPr>
             <w:rStyle w:val="Hyperlink"/>
@@ -5965,8 +6458,8 @@
         <w:t xml:space="preserve">.</w:t>
       </w:r>
     </w:p>
-    <w:bookmarkEnd w:id="67"/>
-    <w:bookmarkStart w:id="69" w:name="ref-pion-berlin2022"/>
+    <w:bookmarkEnd w:id="73"/>
+    <w:bookmarkStart w:id="75" w:name="ref-pion-berlin2022"/>
     <w:p>
       <w:pPr>
         <w:pStyle w:val="Bibliography"/>
@@ -6002,7 +6495,7 @@
       <w:r>
         <w:t xml:space="preserve"> </w:t>
       </w:r>
-      <w:hyperlink r:id="rId68">
+      <w:hyperlink r:id="rId74">
         <w:r>
           <w:rPr>
             <w:rStyle w:val="Hyperlink"/>
@@ -6014,8 +6507,8 @@
         <w:t xml:space="preserve">.</w:t>
       </w:r>
     </w:p>
-    <w:bookmarkEnd w:id="69"/>
-    <w:bookmarkStart w:id="71" w:name="ref-powell2011"/>
+    <w:bookmarkEnd w:id="75"/>
+    <w:bookmarkStart w:id="77" w:name="ref-powell2011"/>
     <w:p>
       <w:pPr>
         <w:pStyle w:val="Bibliography"/>
@@ -6048,7 +6541,7 @@
       <w:r>
         <w:t xml:space="preserve"> </w:t>
       </w:r>
-      <w:hyperlink r:id="rId70">
+      <w:hyperlink r:id="rId76">
         <w:r>
           <w:rPr>
             <w:rStyle w:val="Hyperlink"/>
@@ -6060,8 +6553,8 @@
         <w:t xml:space="preserve">.</w:t>
       </w:r>
     </w:p>
-    <w:bookmarkEnd w:id="71"/>
-    <w:bookmarkStart w:id="73" w:name="ref-przeworski2000"/>
+    <w:bookmarkEnd w:id="77"/>
+    <w:bookmarkStart w:id="79" w:name="ref-przeworski2000"/>
     <w:p>
       <w:pPr>
         <w:pStyle w:val="Bibliography"/>
@@ -6084,7 +6577,7 @@
       <w:r>
         <w:t xml:space="preserve"> </w:t>
       </w:r>
-      <w:hyperlink r:id="rId72">
+      <w:hyperlink r:id="rId78">
         <w:r>
           <w:rPr>
             <w:rStyle w:val="Hyperlink"/>
@@ -6096,8 +6589,8 @@
         <w:t xml:space="preserve">.</w:t>
       </w:r>
     </w:p>
-    <w:bookmarkEnd w:id="73"/>
-    <w:bookmarkStart w:id="75" w:name="ref-stinnett2002"/>
+    <w:bookmarkEnd w:id="79"/>
+    <w:bookmarkStart w:id="81" w:name="ref-stinnett2002"/>
     <w:p>
       <w:pPr>
         <w:pStyle w:val="Bibliography"/>
@@ -6130,7 +6623,7 @@
       <w:r>
         <w:t xml:space="preserve"> </w:t>
       </w:r>
-      <w:hyperlink r:id="rId74">
+      <w:hyperlink r:id="rId80">
         <w:r>
           <w:rPr>
             <w:rStyle w:val="Hyperlink"/>
@@ -6142,8 +6635,8 @@
         <w:t xml:space="preserve">.</w:t>
       </w:r>
     </w:p>
-    <w:bookmarkEnd w:id="75"/>
-    <w:bookmarkStart w:id="77" w:name="ref-svolik2014"/>
+    <w:bookmarkEnd w:id="81"/>
+    <w:bookmarkStart w:id="83" w:name="ref-svolik2014"/>
     <w:p>
       <w:pPr>
         <w:pStyle w:val="Bibliography"/>
@@ -6176,7 +6669,7 @@
       <w:r>
         <w:t xml:space="preserve"> </w:t>
       </w:r>
-      <w:hyperlink r:id="rId76">
+      <w:hyperlink r:id="rId82">
         <w:r>
           <w:rPr>
             <w:rStyle w:val="Hyperlink"/>
@@ -6188,8 +6681,8 @@
         <w:t xml:space="preserve">.</w:t>
       </w:r>
     </w:p>
-    <w:bookmarkEnd w:id="77"/>
-    <w:bookmarkStart w:id="79" w:name="ref-thyne2019"/>
+    <w:bookmarkEnd w:id="83"/>
+    <w:bookmarkStart w:id="85" w:name="ref-thyne2019"/>
     <w:p>
       <w:pPr>
         <w:pStyle w:val="Bibliography"/>
@@ -6212,7 +6705,7 @@
       <w:r>
         <w:t xml:space="preserve"> </w:t>
       </w:r>
-      <w:hyperlink r:id="rId78">
+      <w:hyperlink r:id="rId84">
         <w:r>
           <w:rPr>
             <w:rStyle w:val="Hyperlink"/>
@@ -6224,8 +6717,8 @@
         <w:t xml:space="preserve">.</w:t>
       </w:r>
     </w:p>
-    <w:bookmarkEnd w:id="79"/>
-    <w:bookmarkStart w:id="80" w:name="ref-versteeg2020law"/>
+    <w:bookmarkEnd w:id="85"/>
+    <w:bookmarkStart w:id="86" w:name="ref-versteeg2020law"/>
     <w:p>
       <w:pPr>
         <w:pStyle w:val="Bibliography"/>
@@ -6256,10 +6749,10 @@
         <w:t xml:space="preserve">120: 173.</w:t>
       </w:r>
     </w:p>
-    <w:bookmarkEnd w:id="80"/>
-    <w:bookmarkEnd w:id="81"/>
-    <w:bookmarkEnd w:id="82"/>
-    <w:bookmarkEnd w:id="83"/>
+    <w:bookmarkEnd w:id="86"/>
+    <w:bookmarkEnd w:id="87"/>
+    <w:bookmarkEnd w:id="88"/>
+    <w:bookmarkEnd w:id="89"/>
     <w:sectPr/>
   </w:body>
 </w:document>
@@ -6282,6 +6775,56 @@
     <w:p>
       <w:r>
         <w:separator/>
+      </w:r>
+    </w:p>
+  </w:footnote>
+  <w:footnote w:id="38">
+    <w:p>
+      <w:pPr>
+        <w:pStyle w:val="FootnoteText"/>
+      </w:pPr>
+      <w:r>
+        <w:rPr>
+          <w:rStyle w:val="FootnoteReference"/>
+        </w:rPr>
+        <w:footnoteRef/>
+      </w:r>
+      <w:r>
+        <w:t xml:space="preserve"> </w:t>
+      </w:r>
+      <w:r>
+        <w:t xml:space="preserve">The 12 cases involve 11 countries, with Azerbaijan experiencing two</w:t>
+      </w:r>
+      <w:r>
+        <w:t xml:space="preserve"> </w:t>
+      </w:r>
+      <w:r>
+        <w:t xml:space="preserve">autocoup attempts.</w:t>
+      </w:r>
+    </w:p>
+  </w:footnote>
+  <w:footnote w:id="41">
+    <w:p>
+      <w:pPr>
+        <w:pStyle w:val="FootnoteText"/>
+      </w:pPr>
+      <w:r>
+        <w:rPr>
+          <w:rStyle w:val="FootnoteReference"/>
+        </w:rPr>
+        <w:footnoteRef/>
+      </w:r>
+      <w:r>
+        <w:t xml:space="preserve"> </w:t>
+      </w:r>
+      <w:r>
+        <w:t xml:space="preserve">The 12 cases involve 11 countries, with Azerbaijan experiencing two</w:t>
+      </w:r>
+      <w:r>
+        <w:t xml:space="preserve"> </w:t>
+      </w:r>
+      <w:r>
+        <w:t xml:space="preserve">autocoup attempts.</w:t>
       </w:r>
     </w:p>
   </w:footnote>
@@ -6476,6 +7019,9 @@
     <w:abstractNumId w:val="991"/>
   </w:num>
   <w:num w:numId="1011">
+    <w:abstractNumId w:val="991"/>
+  </w:num>
+  <w:num w:numId="1012">
     <w:abstractNumId w:val="991"/>
   </w:num>
 </w:numbering>

</xml_diff>